<commit_message>
basic functionality of the system completed
</commit_message>
<xml_diff>
--- a/storage/InventoryReportTemplatePIT.docx
+++ b/storage/InventoryReportTemplatePIT.docx
@@ -409,17 +409,7 @@
                 <w:sz w:val="28"/>
                 <w:szCs w:val="28"/>
               </w:rPr>
-              <w:t>${CREATEDAT</w:t>
-            </w:r>
-            <w:bookmarkStart w:id="3" w:name="_GoBack"/>
-            <w:bookmarkEnd w:id="3"/>
-            <w:r>
-              <w:rPr>
-                <w:caps/>
-                <w:sz w:val="28"/>
-                <w:szCs w:val="28"/>
-              </w:rPr>
-              <w:t>}</w:t>
+              <w:t>${CREATEDAT}</w:t>
             </w:r>
           </w:p>
         </w:tc>
@@ -593,8 +583,8 @@
           </mc:Fallback>
         </mc:AlternateContent>
       </w:r>
-      <w:bookmarkStart w:id="4" w:name="_Hlt434895995"/>
-      <w:bookmarkEnd w:id="4"/>
+      <w:bookmarkStart w:id="3" w:name="_Hlt434895995"/>
+      <w:bookmarkEnd w:id="3"/>
     </w:p>
     <w:p>
       <w:pPr>
@@ -710,8 +700,8 @@
           <w:szCs w:val="28"/>
         </w:rPr>
       </w:pPr>
-      <w:bookmarkStart w:id="5" w:name="clientName"/>
-      <w:bookmarkEnd w:id="5"/>
+      <w:bookmarkStart w:id="4" w:name="clientName"/>
+      <w:bookmarkEnd w:id="4"/>
       <w:r>
         <w:rPr>
           <w:b/>
@@ -759,17 +749,19 @@
           <w:sz w:val="28"/>
           <w:szCs w:val="28"/>
         </w:rPr>
-        <w:t>${BUSINESSADDRESSLINE</w:t>
-      </w:r>
-      <w:r>
+        <w:t>${BUSINESSADDRESSLINE3}</w:t>
+      </w:r>
+    </w:p>
+    <w:p>
+      <w:pPr>
+        <w:jc w:val="center"/>
         <w:rPr>
           <w:b/>
           <w:caps/>
           <w:sz w:val="28"/>
           <w:szCs w:val="28"/>
         </w:rPr>
-        <w:t>3</w:t>
-      </w:r>
+      </w:pPr>
       <w:r>
         <w:rPr>
           <w:b/>
@@ -777,7 +769,7 @@
           <w:sz w:val="28"/>
           <w:szCs w:val="28"/>
         </w:rPr>
-        <w:t>}</w:t>
+        <w:t>${BUSINESSADDRESSLINE4}</w:t>
       </w:r>
     </w:p>
     <w:p>
@@ -790,65 +782,27 @@
           <w:szCs w:val="28"/>
         </w:rPr>
       </w:pPr>
-      <w:r>
+    </w:p>
+    <w:p>
+      <w:pPr>
+        <w:jc w:val="center"/>
         <w:rPr>
           <w:b/>
           <w:caps/>
           <w:sz w:val="28"/>
           <w:szCs w:val="28"/>
         </w:rPr>
-        <w:t>${BUSINESSADDRESSLINE</w:t>
-      </w:r>
-      <w:r>
+      </w:pPr>
+    </w:p>
+    <w:p>
+      <w:pPr>
+        <w:jc w:val="center"/>
         <w:rPr>
           <w:b/>
           <w:caps/>
           <w:sz w:val="28"/>
           <w:szCs w:val="28"/>
         </w:rPr>
-        <w:t>4</w:t>
-      </w:r>
-      <w:r>
-        <w:rPr>
-          <w:b/>
-          <w:caps/>
-          <w:sz w:val="28"/>
-          <w:szCs w:val="28"/>
-        </w:rPr>
-        <w:t>}</w:t>
-      </w:r>
-    </w:p>
-    <w:p>
-      <w:pPr>
-        <w:jc w:val="center"/>
-        <w:rPr>
-          <w:b/>
-          <w:caps/>
-          <w:sz w:val="28"/>
-          <w:szCs w:val="28"/>
-        </w:rPr>
-      </w:pPr>
-    </w:p>
-    <w:p>
-      <w:pPr>
-        <w:jc w:val="center"/>
-        <w:rPr>
-          <w:b/>
-          <w:caps/>
-          <w:sz w:val="28"/>
-          <w:szCs w:val="28"/>
-        </w:rPr>
-      </w:pPr>
-    </w:p>
-    <w:p>
-      <w:pPr>
-        <w:jc w:val="center"/>
-        <w:rPr>
-          <w:b/>
-          <w:caps/>
-          <w:sz w:val="28"/>
-          <w:szCs w:val="28"/>
-        </w:rPr>
       </w:pPr>
     </w:p>
     <w:p>
@@ -1367,23 +1321,7 @@
           <w:sz w:val="18"/>
           <w:szCs w:val="18"/>
         </w:rPr>
-        <w:t xml:space="preserve">An inventory is a report which is produced following a property inspection, listing and describing </w:t>
-      </w:r>
-      <w:proofErr w:type="gramStart"/>
-      <w:r>
-        <w:rPr>
-          <w:sz w:val="18"/>
-          <w:szCs w:val="18"/>
-        </w:rPr>
-        <w:t>each and every</w:t>
-      </w:r>
-      <w:proofErr w:type="gramEnd"/>
-      <w:r>
-        <w:rPr>
-          <w:sz w:val="18"/>
-          <w:szCs w:val="18"/>
-        </w:rPr>
-        <w:t xml:space="preserve"> component and content of a property in the context of “as seen” at the time of the inspection. As seen meaning a written and photographed “snapshot” or video, to be used as the basis of how the property’s condition and its contents were seen by the individual who prepared this report. The inventory may have additional notes or observations added by relevant parties to confirm or enhance its accuracy. </w:t>
+        <w:t xml:space="preserve">An inventory is a report which is produced following a property inspection, listing and describing each and every component and content of a property in the context of “as seen” at the time of the inspection. As seen meaning a written and photographed “snapshot” or video, to be used as the basis of how the property’s condition and its contents were seen by the individual who prepared this report. The inventory may have additional notes or observations added by relevant parties to confirm or enhance its accuracy. </w:t>
       </w:r>
     </w:p>
     <w:p>
@@ -1432,23 +1370,7 @@
           <w:sz w:val="18"/>
           <w:szCs w:val="18"/>
         </w:rPr>
-        <w:t xml:space="preserve">Fair wear and tear </w:t>
-      </w:r>
-      <w:proofErr w:type="gramStart"/>
-      <w:r>
-        <w:rPr>
-          <w:sz w:val="18"/>
-          <w:szCs w:val="18"/>
-        </w:rPr>
-        <w:t>is</w:t>
-      </w:r>
-      <w:proofErr w:type="gramEnd"/>
-      <w:r>
-        <w:rPr>
-          <w:sz w:val="18"/>
-          <w:szCs w:val="18"/>
-        </w:rPr>
-        <w:t xml:space="preserve"> not considered at the time of inventory take, although the individual who prepared this report may offer an opinion as to an item’s age or condition if it helps in future identification, e.g. appears old or new.</w:t>
+        <w:t>Fair wear and tear is not considered at the time of inventory take, although the individual who prepared this report may offer an opinion as to an item’s age or condition if it helps in future identification, e.g. appears old or new.</w:t>
       </w:r>
     </w:p>
     <w:p>
@@ -1851,23 +1773,7 @@
           <w:sz w:val="18"/>
           <w:szCs w:val="18"/>
         </w:rPr>
-        <w:t xml:space="preserve"> may use a paperless tenant verification system. Clients using this system </w:t>
-      </w:r>
-      <w:proofErr w:type="gramStart"/>
-      <w:r>
-        <w:rPr>
-          <w:sz w:val="18"/>
-          <w:szCs w:val="18"/>
-        </w:rPr>
-        <w:t>are able to</w:t>
-      </w:r>
-      <w:proofErr w:type="gramEnd"/>
-      <w:r>
-        <w:rPr>
-          <w:sz w:val="18"/>
-          <w:szCs w:val="18"/>
-        </w:rPr>
-        <w:t xml:space="preserve"> trigger inventory reports online to tenants through coded links, allowing</w:t>
+        <w:t xml:space="preserve"> may use a paperless tenant verification system. Clients using this system are able to trigger inventory reports online to tenants through coded links, allowing</w:t>
       </w:r>
       <w:r>
         <w:rPr>
@@ -2084,6 +1990,8 @@
         </w:rPr>
         <w:br w:type="page"/>
       </w:r>
+      <w:bookmarkStart w:id="5" w:name="_GoBack"/>
+      <w:bookmarkEnd w:id="5"/>
     </w:p>
     <w:tbl>
       <w:tblPr>
@@ -3415,7 +3323,10 @@
             <w:t>DATE</w:t>
           </w:r>
           <w:r>
-            <w:t xml:space="preserve"> ${CREATED_AT}</w:t>
+            <w:t xml:space="preserve">: </w:t>
+          </w:r>
+          <w:r>
+            <w:t>${CREATED_AT}</w:t>
           </w:r>
         </w:p>
       </w:tc>
@@ -3705,7 +3616,6 @@
               <w:u w:val="single"/>
             </w:rPr>
           </w:pPr>
-          <w:proofErr w:type="gramStart"/>
           <w:r>
             <w:rPr>
               <w:sz w:val="24"/>
@@ -3717,20 +3627,18 @@
           <w:bookmarkEnd w:id="17"/>
           <w:r>
             <w:rPr>
-              <w:b/>
               <w:sz w:val="24"/>
               <w:szCs w:val="24"/>
             </w:rPr>
-            <w:t>$</w:t>
+            <w:t xml:space="preserve"> </w:t>
           </w:r>
-          <w:proofErr w:type="gramEnd"/>
           <w:r>
             <w:rPr>
               <w:b/>
               <w:sz w:val="24"/>
               <w:szCs w:val="24"/>
             </w:rPr>
-            <w:t>{</w:t>
+            <w:t>${</w:t>
           </w:r>
           <w:r>
             <w:rPr>
@@ -5224,7 +5132,7 @@
 </file>
 
 <file path=customXml/itemProps1.xml><?xml version="1.0" encoding="utf-8"?>
-<ds:datastoreItem xmlns:ds="http://schemas.openxmlformats.org/officeDocument/2006/customXml" ds:itemID="{E1D5EF90-FED0-4FE2-9F13-1F0D4BE1730D}">
+<ds:datastoreItem xmlns:ds="http://schemas.openxmlformats.org/officeDocument/2006/customXml" ds:itemID="{5C680C1B-0B12-4192-A9B3-21588FB654F3}">
   <ds:schemaRefs>
     <ds:schemaRef ds:uri="http://schemas.openxmlformats.org/officeDocument/2006/bibliography"/>
   </ds:schemaRefs>

</xml_diff>